<commit_message>
Updating the user stories issues file and adding improvements suggestions
</commit_message>
<xml_diff>
--- a/Requirement_Analysis/User_Stories_Issues.docx
+++ b/Requirement_Analysis/User_Stories_Issues.docx
@@ -18,6 +18,27 @@
       <w:r>
         <w:t>User Story #1 breaks down the purchasing process but does not address the scenario of having different people browsing the store on the same device/browser at different times. In a case Person #1 adds items to the cart and then leaves his computer, Person #2 will inherit the previous cart as well as his own new cart without notifications or identifications.</w:t>
       </w:r>
+      <w:r>
+        <w:t xml:space="preserve"> </w:t>
+      </w:r>
+    </w:p>
+    <w:p>
+      <w:pPr>
+        <w:pStyle w:val="ListParagraph"/>
+        <w:numPr>
+          <w:ilvl w:val="0"/>
+          <w:numId w:val="2"/>
+        </w:numPr>
+      </w:pPr>
+      <w:r>
+        <w:t>Improvement: Cart should be available for a specific time for non-registered users (30 minutes or so) OR Carts should reset when a page reloads or the tab is closed for non-registered users.</w:t>
+      </w:r>
+    </w:p>
+    <w:p>
+      <w:pPr>
+        <w:pStyle w:val="ListParagraph"/>
+        <w:ind w:left="1440"/>
+      </w:pPr>
     </w:p>
     <w:p>
       <w:pPr>
@@ -30,6 +51,30 @@
       <w:r>
         <w:t>User Story #1 treats both registered users and non-registered users identically, this is nice but leaves the system vulnerable to pseudo-orders and server clogging.</w:t>
       </w:r>
+      <w:r>
+        <w:t xml:space="preserve"> </w:t>
+      </w:r>
+    </w:p>
+    <w:p>
+      <w:pPr>
+        <w:pStyle w:val="ListParagraph"/>
+        <w:numPr>
+          <w:ilvl w:val="0"/>
+          <w:numId w:val="2"/>
+        </w:numPr>
+      </w:pPr>
+      <w:r>
+        <w:t>Improvement:</w:t>
+      </w:r>
+      <w:r>
+        <w:t xml:space="preserve"> Have a maximum order limit of 3 orders per unregistered user, traceable by IP Address or MAC address </w:t>
+      </w:r>
+    </w:p>
+    <w:p>
+      <w:pPr>
+        <w:pStyle w:val="ListParagraph"/>
+        <w:ind w:left="1440"/>
+      </w:pPr>
     </w:p>
     <w:p>
       <w:pPr>
@@ -48,12 +93,60 @@
         <w:pStyle w:val="ListParagraph"/>
         <w:numPr>
           <w:ilvl w:val="0"/>
+          <w:numId w:val="2"/>
+        </w:numPr>
+      </w:pPr>
+      <w:r>
+        <w:t>Improvement:</w:t>
+      </w:r>
+      <w:r>
+        <w:t xml:space="preserve"> Have a pop up when landing at the home page that prompts the user to log in if registered or sign up if not registered or browse as a visitor with some restrictions. </w:t>
+      </w:r>
+    </w:p>
+    <w:p>
+      <w:pPr>
+        <w:pStyle w:val="ListParagraph"/>
+        <w:ind w:left="1440"/>
+      </w:pPr>
+    </w:p>
+    <w:p>
+      <w:pPr>
+        <w:pStyle w:val="ListParagraph"/>
+        <w:numPr>
+          <w:ilvl w:val="0"/>
           <w:numId w:val="1"/>
         </w:numPr>
       </w:pPr>
       <w:r>
-        <w:t xml:space="preserve">The user Story does not address how the addition function is implemented, does it handle only 1 addition at a time or can you add multiple items of the same product at the same time? </w:t>
-      </w:r>
+        <w:t>The user Story</w:t>
+      </w:r>
+      <w:r>
+        <w:t xml:space="preserve"> #1</w:t>
+      </w:r>
+      <w:r>
+        <w:t xml:space="preserve"> does not address how the addition function is implemented, does it handle only 1 addition at a time or can you add multiple items of the same product at the same time? </w:t>
+      </w:r>
+    </w:p>
+    <w:p>
+      <w:pPr>
+        <w:pStyle w:val="ListParagraph"/>
+        <w:numPr>
+          <w:ilvl w:val="0"/>
+          <w:numId w:val="2"/>
+        </w:numPr>
+      </w:pPr>
+      <w:r>
+        <w:t>Improvement:</w:t>
+      </w:r>
+      <w:r>
+        <w:t xml:space="preserve"> Implement a +- button with a counter on the product’s page to allow for multiple product additions at the same time with one button instead of adding it 1 by 1. </w:t>
+      </w:r>
+    </w:p>
+    <w:p>
+      <w:pPr>
+        <w:pStyle w:val="ListParagraph"/>
+        <w:ind w:left="1440"/>
+      </w:pPr>
     </w:p>
     <w:p>
       <w:pPr>
@@ -78,6 +171,27 @@
         <w:pStyle w:val="ListParagraph"/>
         <w:numPr>
           <w:ilvl w:val="0"/>
+          <w:numId w:val="2"/>
+        </w:numPr>
+      </w:pPr>
+      <w:r>
+        <w:t>Improvement</w:t>
+      </w:r>
+      <w:r>
+        <w:t>: A popup should explain to users what type of benefits they will have if they register or better, what risks could they face if they are not registered when landing on the homepage.</w:t>
+      </w:r>
+    </w:p>
+    <w:p>
+      <w:pPr>
+        <w:pStyle w:val="ListParagraph"/>
+        <w:ind w:left="1440"/>
+      </w:pPr>
+    </w:p>
+    <w:p>
+      <w:pPr>
+        <w:pStyle w:val="ListParagraph"/>
+        <w:numPr>
+          <w:ilvl w:val="0"/>
           <w:numId w:val="1"/>
         </w:numPr>
       </w:pPr>
@@ -90,6 +204,33 @@
         <w:pStyle w:val="ListParagraph"/>
         <w:numPr>
           <w:ilvl w:val="0"/>
+          <w:numId w:val="2"/>
+        </w:numPr>
+      </w:pPr>
+      <w:r>
+        <w:t>Improvement:</w:t>
+      </w:r>
+      <w:r>
+        <w:t xml:space="preserve"> Order history should be sent by email to both registered and </w:t>
+      </w:r>
+      <w:r>
+        <w:t>non-registered</w:t>
+      </w:r>
+      <w:r>
+        <w:t xml:space="preserve"> users. When purchasing, the buyer should be prompted to add their email to the personal details.</w:t>
+      </w:r>
+    </w:p>
+    <w:p>
+      <w:pPr>
+        <w:pStyle w:val="ListParagraph"/>
+        <w:ind w:left="1440"/>
+      </w:pPr>
+    </w:p>
+    <w:p>
+      <w:pPr>
+        <w:pStyle w:val="ListParagraph"/>
+        <w:numPr>
+          <w:ilvl w:val="0"/>
           <w:numId w:val="1"/>
         </w:numPr>
       </w:pPr>
@@ -102,6 +243,27 @@
         <w:pStyle w:val="ListParagraph"/>
         <w:numPr>
           <w:ilvl w:val="0"/>
+          <w:numId w:val="2"/>
+        </w:numPr>
+      </w:pPr>
+      <w:r>
+        <w:t>Improvement:</w:t>
+      </w:r>
+      <w:r>
+        <w:t xml:space="preserve"> Checking out details should be saved for registered users so they don’t have to put their details manually everytime. This should be highlighted and informed to potential customers.</w:t>
+      </w:r>
+    </w:p>
+    <w:p>
+      <w:pPr>
+        <w:pStyle w:val="ListParagraph"/>
+        <w:ind w:left="1440"/>
+      </w:pPr>
+    </w:p>
+    <w:p>
+      <w:pPr>
+        <w:pStyle w:val="ListParagraph"/>
+        <w:numPr>
+          <w:ilvl w:val="0"/>
           <w:numId w:val="1"/>
         </w:numPr>
       </w:pPr>
@@ -114,6 +276,28 @@
         <w:pStyle w:val="ListParagraph"/>
         <w:numPr>
           <w:ilvl w:val="0"/>
+          <w:numId w:val="2"/>
+        </w:numPr>
+      </w:pPr>
+      <w:r>
+        <w:lastRenderedPageBreak/>
+        <w:t>Improvement:</w:t>
+      </w:r>
+      <w:r>
+        <w:t xml:space="preserve"> Properly inform potential customers that they are currently not logged in or not registered and highlight the differences between website functionalities for both registered and non-registered users.</w:t>
+      </w:r>
+    </w:p>
+    <w:p>
+      <w:pPr>
+        <w:pStyle w:val="ListParagraph"/>
+        <w:ind w:left="1440"/>
+      </w:pPr>
+    </w:p>
+    <w:p>
+      <w:pPr>
+        <w:pStyle w:val="ListParagraph"/>
+        <w:numPr>
+          <w:ilvl w:val="0"/>
           <w:numId w:val="1"/>
         </w:numPr>
       </w:pPr>
@@ -126,6 +310,27 @@
         <w:pStyle w:val="ListParagraph"/>
         <w:numPr>
           <w:ilvl w:val="0"/>
+          <w:numId w:val="2"/>
+        </w:numPr>
+      </w:pPr>
+      <w:r>
+        <w:t>Improvement:</w:t>
+      </w:r>
+      <w:r>
+        <w:t xml:space="preserve"> With the explanation of differences between registered and non-registered users, the purchasing process is made easier and faster for registered users, amounts will be deducted from their payment methods automatically. </w:t>
+      </w:r>
+    </w:p>
+    <w:p>
+      <w:pPr>
+        <w:pStyle w:val="ListParagraph"/>
+        <w:ind w:left="1440"/>
+      </w:pPr>
+    </w:p>
+    <w:p>
+      <w:pPr>
+        <w:pStyle w:val="ListParagraph"/>
+        <w:numPr>
+          <w:ilvl w:val="0"/>
           <w:numId w:val="1"/>
         </w:numPr>
       </w:pPr>
@@ -134,6 +339,21 @@
       </w:r>
       <w:r>
         <w:t xml:space="preserve">None of the user stories highlight any unique merit to registered users over non registered users making signing-up on the platform appear useless. </w:t>
+      </w:r>
+    </w:p>
+    <w:p>
+      <w:pPr>
+        <w:pStyle w:val="ListParagraph"/>
+        <w:numPr>
+          <w:ilvl w:val="0"/>
+          <w:numId w:val="2"/>
+        </w:numPr>
+      </w:pPr>
+      <w:r>
+        <w:t>Improvement:</w:t>
+      </w:r>
+      <w:r>
+        <w:t xml:space="preserve"> Making signing up more rewarding and have a video on the landing page that shows potential customers the merits of signing up.</w:t>
       </w:r>
     </w:p>
     <w:sectPr>
@@ -149,6 +369,119 @@
 <file path=word/numbering.xml><?xml version="1.0" encoding="utf-8"?>
 <w:numbering xmlns:wpc="http://schemas.microsoft.com/office/word/2010/wordprocessingCanvas" xmlns:cx="http://schemas.microsoft.com/office/drawing/2014/chartex" xmlns:cx1="http://schemas.microsoft.com/office/drawing/2015/9/8/chartex" xmlns:cx2="http://schemas.microsoft.com/office/drawing/2015/10/21/chartex" xmlns:cx3="http://schemas.microsoft.com/office/drawing/2016/5/9/chartex" xmlns:cx4="http://schemas.microsoft.com/office/drawing/2016/5/10/chartex" xmlns:cx5="http://schemas.microsoft.com/office/drawing/2016/5/11/chartex" xmlns:cx6="http://schemas.microsoft.com/office/drawing/2016/5/12/chartex" xmlns:cx7="http://schemas.microsoft.com/office/drawing/2016/5/13/chartex" xmlns:cx8="http://schemas.microsoft.com/office/drawing/2016/5/14/chartex" xmlns:mc="http://schemas.openxmlformats.org/markup-compatibility/2006" xmlns:aink="http://schemas.microsoft.com/office/drawing/2016/ink" xmlns:am3d="http://schemas.microsoft.com/office/drawing/2017/model3d" xmlns:o="urn:schemas-microsoft-com:office:office" xmlns:oel="http://schemas.microsoft.com/office/2019/extlst" xmlns:r="http://schemas.openxmlformats.org/officeDocument/2006/relationships" xmlns:m="http://schemas.openxmlformats.org/officeDocument/2006/math" xmlns:v="urn:schemas-microsoft-com:vml" xmlns:wp14="http://schemas.microsoft.com/office/word/2010/wordprocessingDrawing" xmlns:wp="http://schemas.openxmlformats.org/drawingml/2006/wordprocessingDrawing" xmlns:w10="urn:schemas-microsoft-com:office:word" xmlns:w="http://schemas.openxmlformats.org/wordprocessingml/2006/main" xmlns:w14="http://schemas.microsoft.com/office/word/2010/wordml" xmlns:w15="http://schemas.microsoft.com/office/word/2012/wordml" xmlns:w16cex="http://schemas.microsoft.com/office/word/2018/wordml/cex" xmlns:w16cid="http://schemas.microsoft.com/office/word/2016/wordml/cid" xmlns:w16="http://schemas.microsoft.com/office/word/2018/wordml" xmlns:w16sdtdh="http://schemas.microsoft.com/office/word/2020/wordml/sdtdatahash" xmlns:w16se="http://schemas.microsoft.com/office/word/2015/wordml/symex" xmlns:wpg="http://schemas.microsoft.com/office/word/2010/wordprocessingGroup" xmlns:wpi="http://schemas.microsoft.com/office/word/2010/wordprocessingInk" xmlns:wne="http://schemas.microsoft.com/office/word/2006/wordml" xmlns:wps="http://schemas.microsoft.com/office/word/2010/wordprocessingShape" mc:Ignorable="w14 w15 w16se w16cid w16 w16cex w16sdtdh wp14">
   <w:abstractNum w:abstractNumId="0" w15:restartNumberingAfterBreak="0">
+    <w:nsid w:val="1C661E67"/>
+    <w:multiLevelType w:val="hybridMultilevel"/>
+    <w:tmpl w:val="E3CE095A"/>
+    <w:lvl w:ilvl="0" w:tplc="04090001">
+      <w:start w:val="1"/>
+      <w:numFmt w:val="bullet"/>
+      <w:lvlText w:val=""/>
+      <w:lvlJc w:val="left"/>
+      <w:pPr>
+        <w:ind w:left="1440" w:hanging="360"/>
+      </w:pPr>
+      <w:rPr>
+        <w:rFonts w:ascii="Symbol" w:hAnsi="Symbol" w:hint="default"/>
+      </w:rPr>
+    </w:lvl>
+    <w:lvl w:ilvl="1" w:tplc="04090003" w:tentative="1">
+      <w:start w:val="1"/>
+      <w:numFmt w:val="bullet"/>
+      <w:lvlText w:val="o"/>
+      <w:lvlJc w:val="left"/>
+      <w:pPr>
+        <w:ind w:left="2160" w:hanging="360"/>
+      </w:pPr>
+      <w:rPr>
+        <w:rFonts w:ascii="Courier New" w:hAnsi="Courier New" w:cs="Courier New" w:hint="default"/>
+      </w:rPr>
+    </w:lvl>
+    <w:lvl w:ilvl="2" w:tplc="04090005" w:tentative="1">
+      <w:start w:val="1"/>
+      <w:numFmt w:val="bullet"/>
+      <w:lvlText w:val=""/>
+      <w:lvlJc w:val="left"/>
+      <w:pPr>
+        <w:ind w:left="2880" w:hanging="360"/>
+      </w:pPr>
+      <w:rPr>
+        <w:rFonts w:ascii="Wingdings" w:hAnsi="Wingdings" w:hint="default"/>
+      </w:rPr>
+    </w:lvl>
+    <w:lvl w:ilvl="3" w:tplc="04090001" w:tentative="1">
+      <w:start w:val="1"/>
+      <w:numFmt w:val="bullet"/>
+      <w:lvlText w:val=""/>
+      <w:lvlJc w:val="left"/>
+      <w:pPr>
+        <w:ind w:left="3600" w:hanging="360"/>
+      </w:pPr>
+      <w:rPr>
+        <w:rFonts w:ascii="Symbol" w:hAnsi="Symbol" w:hint="default"/>
+      </w:rPr>
+    </w:lvl>
+    <w:lvl w:ilvl="4" w:tplc="04090003" w:tentative="1">
+      <w:start w:val="1"/>
+      <w:numFmt w:val="bullet"/>
+      <w:lvlText w:val="o"/>
+      <w:lvlJc w:val="left"/>
+      <w:pPr>
+        <w:ind w:left="4320" w:hanging="360"/>
+      </w:pPr>
+      <w:rPr>
+        <w:rFonts w:ascii="Courier New" w:hAnsi="Courier New" w:cs="Courier New" w:hint="default"/>
+      </w:rPr>
+    </w:lvl>
+    <w:lvl w:ilvl="5" w:tplc="04090005" w:tentative="1">
+      <w:start w:val="1"/>
+      <w:numFmt w:val="bullet"/>
+      <w:lvlText w:val=""/>
+      <w:lvlJc w:val="left"/>
+      <w:pPr>
+        <w:ind w:left="5040" w:hanging="360"/>
+      </w:pPr>
+      <w:rPr>
+        <w:rFonts w:ascii="Wingdings" w:hAnsi="Wingdings" w:hint="default"/>
+      </w:rPr>
+    </w:lvl>
+    <w:lvl w:ilvl="6" w:tplc="04090001" w:tentative="1">
+      <w:start w:val="1"/>
+      <w:numFmt w:val="bullet"/>
+      <w:lvlText w:val=""/>
+      <w:lvlJc w:val="left"/>
+      <w:pPr>
+        <w:ind w:left="5760" w:hanging="360"/>
+      </w:pPr>
+      <w:rPr>
+        <w:rFonts w:ascii="Symbol" w:hAnsi="Symbol" w:hint="default"/>
+      </w:rPr>
+    </w:lvl>
+    <w:lvl w:ilvl="7" w:tplc="04090003" w:tentative="1">
+      <w:start w:val="1"/>
+      <w:numFmt w:val="bullet"/>
+      <w:lvlText w:val="o"/>
+      <w:lvlJc w:val="left"/>
+      <w:pPr>
+        <w:ind w:left="6480" w:hanging="360"/>
+      </w:pPr>
+      <w:rPr>
+        <w:rFonts w:ascii="Courier New" w:hAnsi="Courier New" w:cs="Courier New" w:hint="default"/>
+      </w:rPr>
+    </w:lvl>
+    <w:lvl w:ilvl="8" w:tplc="04090005" w:tentative="1">
+      <w:start w:val="1"/>
+      <w:numFmt w:val="bullet"/>
+      <w:lvlText w:val=""/>
+      <w:lvlJc w:val="left"/>
+      <w:pPr>
+        <w:ind w:left="7200" w:hanging="360"/>
+      </w:pPr>
+      <w:rPr>
+        <w:rFonts w:ascii="Wingdings" w:hAnsi="Wingdings" w:hint="default"/>
+      </w:rPr>
+    </w:lvl>
+  </w:abstractNum>
+  <w:abstractNum w:abstractNumId="1" w15:restartNumberingAfterBreak="0">
     <w:nsid w:val="7DC82478"/>
     <w:multiLevelType w:val="hybridMultilevel"/>
     <w:tmpl w:val="317A5C94"/>
@@ -164,7 +497,7 @@
         <w:rFonts w:hint="default"/>
       </w:rPr>
     </w:lvl>
-    <w:lvl w:ilvl="1" w:tplc="04090019" w:tentative="1">
+    <w:lvl w:ilvl="1" w:tplc="04090019">
       <w:start w:val="1"/>
       <w:numFmt w:val="lowerLetter"/>
       <w:lvlText w:val="%2."/>
@@ -238,6 +571,9 @@
     </w:lvl>
   </w:abstractNum>
   <w:num w:numId="1" w16cid:durableId="422844130">
+    <w:abstractNumId w:val="1"/>
+  </w:num>
+  <w:num w:numId="2" w16cid:durableId="1694307296">
     <w:abstractNumId w:val="0"/>
   </w:num>
 </w:numbering>

</xml_diff>